<commit_message>
actualizaacion de archivo parte 1
</commit_message>
<xml_diff>
--- a/pantallas parte 1.docx
+++ b/pantallas parte 1.docx
@@ -144,7 +144,7 @@
           <w:noProof/>
         </w:rPr>
         <w:drawing>
-          <wp:inline distT="0" distB="0" distL="0" distR="0" wp14:anchorId="173AEB8C" wp14:editId="399EABCD">
+          <wp:inline distT="0" distB="0" distL="0" distR="0" wp14:anchorId="173AEB8C" wp14:editId="47671FEA">
             <wp:extent cx="3426254" cy="3219434"/>
             <wp:effectExtent l="0" t="0" r="3175" b="635"/>
             <wp:docPr id="85070479" name="Imagen 6"/>
@@ -200,7 +200,7 @@
         </w:rPr>
         <w:lastRenderedPageBreak/>
         <w:drawing>
-          <wp:inline distT="0" distB="0" distL="0" distR="0" wp14:anchorId="410EAC67" wp14:editId="1C671509">
+          <wp:inline distT="0" distB="0" distL="0" distR="0" wp14:anchorId="410EAC67" wp14:editId="66D2FDFF">
             <wp:extent cx="3735589" cy="3486150"/>
             <wp:effectExtent l="0" t="0" r="0" b="0"/>
             <wp:docPr id="1504443545" name="Imagen 8"/>
@@ -255,7 +255,7 @@
           <w:noProof/>
         </w:rPr>
         <w:drawing>
-          <wp:inline distT="0" distB="0" distL="0" distR="0" wp14:anchorId="36922F68" wp14:editId="001E1061">
+          <wp:inline distT="0" distB="0" distL="0" distR="0" wp14:anchorId="36922F68" wp14:editId="40E686ED">
             <wp:extent cx="5943600" cy="4352925"/>
             <wp:effectExtent l="0" t="0" r="0" b="9525"/>
             <wp:docPr id="860788632" name="Imagen 10"/>
@@ -317,7 +317,7 @@
           <w:noProof/>
         </w:rPr>
         <w:drawing>
-          <wp:inline distT="0" distB="0" distL="0" distR="0" wp14:anchorId="7C77C8A1" wp14:editId="2701837D">
+          <wp:inline distT="0" distB="0" distL="0" distR="0" wp14:anchorId="7C77C8A1" wp14:editId="52772C2C">
             <wp:extent cx="5837228" cy="2822575"/>
             <wp:effectExtent l="0" t="0" r="0" b="0"/>
             <wp:docPr id="1615391476" name="Imagen 12"/>
@@ -438,7 +438,7 @@
         </w:rPr>
         <w:lastRenderedPageBreak/>
         <w:drawing>
-          <wp:inline distT="0" distB="0" distL="0" distR="0" wp14:anchorId="254C30D0" wp14:editId="3C2862FC">
+          <wp:inline distT="0" distB="0" distL="0" distR="0" wp14:anchorId="254C30D0" wp14:editId="3A470AD4">
             <wp:extent cx="5943600" cy="3348355"/>
             <wp:effectExtent l="0" t="0" r="0" b="4445"/>
             <wp:docPr id="665743513" name="Imagen 20"/>
@@ -547,564 +547,6 @@
           </wp:inline>
         </w:drawing>
       </w:r>
-      <w:r>
-        <w:rPr>
-          <w:lang w:val="es-EC"/>
-        </w:rPr>
-        <w:br w:type="page"/>
-      </w:r>
-    </w:p>
-    <w:p>
-      <w:pPr>
-        <w:rPr>
-          <w:lang w:val="es-EC"/>
-        </w:rPr>
-      </w:pPr>
-    </w:p>
-    <w:p>
-      <w:pPr>
-        <w:rPr>
-          <w:lang w:val="es-EC"/>
-        </w:rPr>
-      </w:pPr>
-      <w:r>
-        <w:rPr>
-          <w:lang w:val="es-EC"/>
-        </w:rPr>
-        <w:t>Tarea 2</w:t>
-      </w:r>
-    </w:p>
-    <w:p>
-      <w:pPr>
-        <w:rPr>
-          <w:lang w:val="es-EC"/>
-        </w:rPr>
-      </w:pPr>
-      <w:hyperlink r:id="rId13" w:tgtFrame="_blank" w:tooltip="https://github.com/jen456/api-password-checker.git" w:history="1">
-        <w:r>
-          <w:rPr>
-            <w:rStyle w:val="Hipervnculo"/>
-            <w:lang w:val="es-EC"/>
-          </w:rPr>
-          <w:t>https://github.com/Jen456/api-password-checker.git</w:t>
-        </w:r>
-      </w:hyperlink>
-    </w:p>
-    <w:p>
-      <w:r>
-        <w:rPr>
-          <w:lang w:val="es-EC"/>
-        </w:rPr>
-        <w:t> </w:t>
-      </w:r>
-      <w:r>
-        <w:rPr>
-          <w:noProof/>
-        </w:rPr>
-        <w:drawing>
-          <wp:inline distT="0" distB="0" distL="0" distR="0" wp14:anchorId="35AD55D1" wp14:editId="310666E0">
-            <wp:extent cx="5943600" cy="2544445"/>
-            <wp:effectExtent l="0" t="0" r="0" b="8255"/>
-            <wp:docPr id="419359272" name="Imagen 14"/>
-            <wp:cNvGraphicFramePr>
-              <a:graphicFrameLocks xmlns:a="http://schemas.openxmlformats.org/drawingml/2006/main" noChangeAspect="1"/>
-            </wp:cNvGraphicFramePr>
-            <a:graphic xmlns:a="http://schemas.openxmlformats.org/drawingml/2006/main">
-              <a:graphicData uri="http://schemas.openxmlformats.org/drawingml/2006/picture">
-                <pic:pic xmlns:pic="http://schemas.openxmlformats.org/drawingml/2006/picture">
-                  <pic:nvPicPr>
-                    <pic:cNvPr id="0" name="Picture 48"/>
-                    <pic:cNvPicPr>
-                      <a:picLocks noChangeAspect="1" noChangeArrowheads="1"/>
-                    </pic:cNvPicPr>
-                  </pic:nvPicPr>
-                  <pic:blipFill>
-                    <a:blip r:embed="rId14" cstate="print">
-                      <a:extLst>
-                        <a:ext uri="{28A0092B-C50C-407E-A947-70E740481C1C}">
-                          <a14:useLocalDpi xmlns:a14="http://schemas.microsoft.com/office/drawing/2010/main" val="0"/>
-                        </a:ext>
-                      </a:extLst>
-                    </a:blip>
-                    <a:srcRect/>
-                    <a:stretch>
-                      <a:fillRect/>
-                    </a:stretch>
-                  </pic:blipFill>
-                  <pic:spPr bwMode="auto">
-                    <a:xfrm>
-                      <a:off x="0" y="0"/>
-                      <a:ext cx="5943600" cy="2544445"/>
-                    </a:xfrm>
-                    <a:prstGeom prst="rect">
-                      <a:avLst/>
-                    </a:prstGeom>
-                    <a:noFill/>
-                    <a:ln>
-                      <a:noFill/>
-                    </a:ln>
-                  </pic:spPr>
-                </pic:pic>
-              </a:graphicData>
-            </a:graphic>
-          </wp:inline>
-        </w:drawing>
-      </w:r>
-    </w:p>
-    <w:p>
-      <w:r>
-        <w:rPr>
-          <w:noProof/>
-        </w:rPr>
-        <w:drawing>
-          <wp:inline distT="0" distB="0" distL="0" distR="0" wp14:anchorId="58EA4165" wp14:editId="3B5A4E83">
-            <wp:extent cx="5478434" cy="4165600"/>
-            <wp:effectExtent l="0" t="0" r="8255" b="6350"/>
-            <wp:docPr id="2069935772" name="Imagen 16"/>
-            <wp:cNvGraphicFramePr>
-              <a:graphicFrameLocks xmlns:a="http://schemas.openxmlformats.org/drawingml/2006/main" noChangeAspect="1"/>
-            </wp:cNvGraphicFramePr>
-            <a:graphic xmlns:a="http://schemas.openxmlformats.org/drawingml/2006/main">
-              <a:graphicData uri="http://schemas.openxmlformats.org/drawingml/2006/picture">
-                <pic:pic xmlns:pic="http://schemas.openxmlformats.org/drawingml/2006/picture">
-                  <pic:nvPicPr>
-                    <pic:cNvPr id="0" name="Picture 55"/>
-                    <pic:cNvPicPr>
-                      <a:picLocks noChangeAspect="1" noChangeArrowheads="1"/>
-                    </pic:cNvPicPr>
-                  </pic:nvPicPr>
-                  <pic:blipFill>
-                    <a:blip r:embed="rId15" cstate="print">
-                      <a:extLst>
-                        <a:ext uri="{28A0092B-C50C-407E-A947-70E740481C1C}">
-                          <a14:useLocalDpi xmlns:a14="http://schemas.microsoft.com/office/drawing/2010/main" val="0"/>
-                        </a:ext>
-                      </a:extLst>
-                    </a:blip>
-                    <a:srcRect/>
-                    <a:stretch>
-                      <a:fillRect/>
-                    </a:stretch>
-                  </pic:blipFill>
-                  <pic:spPr bwMode="auto">
-                    <a:xfrm>
-                      <a:off x="0" y="0"/>
-                      <a:ext cx="5492150" cy="4176029"/>
-                    </a:xfrm>
-                    <a:prstGeom prst="rect">
-                      <a:avLst/>
-                    </a:prstGeom>
-                    <a:noFill/>
-                    <a:ln>
-                      <a:noFill/>
-                    </a:ln>
-                  </pic:spPr>
-                </pic:pic>
-              </a:graphicData>
-            </a:graphic>
-          </wp:inline>
-        </w:drawing>
-      </w:r>
-    </w:p>
-    <w:p>
-      <w:r>
-        <w:rPr>
-          <w:noProof/>
-        </w:rPr>
-        <w:lastRenderedPageBreak/>
-        <w:drawing>
-          <wp:inline distT="0" distB="0" distL="0" distR="0" wp14:anchorId="7E922A24" wp14:editId="25C185A1">
-            <wp:extent cx="5943600" cy="2830195"/>
-            <wp:effectExtent l="0" t="0" r="0" b="8255"/>
-            <wp:docPr id="1951107668" name="Imagen 24"/>
-            <wp:cNvGraphicFramePr>
-              <a:graphicFrameLocks xmlns:a="http://schemas.openxmlformats.org/drawingml/2006/main" noChangeAspect="1"/>
-            </wp:cNvGraphicFramePr>
-            <a:graphic xmlns:a="http://schemas.openxmlformats.org/drawingml/2006/main">
-              <a:graphicData uri="http://schemas.openxmlformats.org/drawingml/2006/picture">
-                <pic:pic xmlns:pic="http://schemas.openxmlformats.org/drawingml/2006/picture">
-                  <pic:nvPicPr>
-                    <pic:cNvPr id="0" name="Picture 83"/>
-                    <pic:cNvPicPr>
-                      <a:picLocks noChangeAspect="1" noChangeArrowheads="1"/>
-                    </pic:cNvPicPr>
-                  </pic:nvPicPr>
-                  <pic:blipFill>
-                    <a:blip r:embed="rId16" cstate="print">
-                      <a:extLst>
-                        <a:ext uri="{28A0092B-C50C-407E-A947-70E740481C1C}">
-                          <a14:useLocalDpi xmlns:a14="http://schemas.microsoft.com/office/drawing/2010/main" val="0"/>
-                        </a:ext>
-                      </a:extLst>
-                    </a:blip>
-                    <a:srcRect/>
-                    <a:stretch>
-                      <a:fillRect/>
-                    </a:stretch>
-                  </pic:blipFill>
-                  <pic:spPr bwMode="auto">
-                    <a:xfrm>
-                      <a:off x="0" y="0"/>
-                      <a:ext cx="5943600" cy="2830195"/>
-                    </a:xfrm>
-                    <a:prstGeom prst="rect">
-                      <a:avLst/>
-                    </a:prstGeom>
-                    <a:noFill/>
-                    <a:ln>
-                      <a:noFill/>
-                    </a:ln>
-                  </pic:spPr>
-                </pic:pic>
-              </a:graphicData>
-            </a:graphic>
-          </wp:inline>
-        </w:drawing>
-      </w:r>
-    </w:p>
-    <w:p>
-      <w:r>
-        <w:rPr>
-          <w:noProof/>
-        </w:rPr>
-        <w:drawing>
-          <wp:inline distT="0" distB="0" distL="0" distR="0" wp14:anchorId="4487208A" wp14:editId="0377CB5E">
-            <wp:extent cx="5943600" cy="4321175"/>
-            <wp:effectExtent l="0" t="0" r="0" b="3175"/>
-            <wp:docPr id="1050114550" name="Imagen 26"/>
-            <wp:cNvGraphicFramePr>
-              <a:graphicFrameLocks xmlns:a="http://schemas.openxmlformats.org/drawingml/2006/main" noChangeAspect="1"/>
-            </wp:cNvGraphicFramePr>
-            <a:graphic xmlns:a="http://schemas.openxmlformats.org/drawingml/2006/main">
-              <a:graphicData uri="http://schemas.openxmlformats.org/drawingml/2006/picture">
-                <pic:pic xmlns:pic="http://schemas.openxmlformats.org/drawingml/2006/picture">
-                  <pic:nvPicPr>
-                    <pic:cNvPr id="0" name="Picture 90"/>
-                    <pic:cNvPicPr>
-                      <a:picLocks noChangeAspect="1" noChangeArrowheads="1"/>
-                    </pic:cNvPicPr>
-                  </pic:nvPicPr>
-                  <pic:blipFill>
-                    <a:blip r:embed="rId17" cstate="print">
-                      <a:extLst>
-                        <a:ext uri="{28A0092B-C50C-407E-A947-70E740481C1C}">
-                          <a14:useLocalDpi xmlns:a14="http://schemas.microsoft.com/office/drawing/2010/main" val="0"/>
-                        </a:ext>
-                      </a:extLst>
-                    </a:blip>
-                    <a:srcRect/>
-                    <a:stretch>
-                      <a:fillRect/>
-                    </a:stretch>
-                  </pic:blipFill>
-                  <pic:spPr bwMode="auto">
-                    <a:xfrm>
-                      <a:off x="0" y="0"/>
-                      <a:ext cx="5943600" cy="4321175"/>
-                    </a:xfrm>
-                    <a:prstGeom prst="rect">
-                      <a:avLst/>
-                    </a:prstGeom>
-                    <a:noFill/>
-                    <a:ln>
-                      <a:noFill/>
-                    </a:ln>
-                  </pic:spPr>
-                </pic:pic>
-              </a:graphicData>
-            </a:graphic>
-          </wp:inline>
-        </w:drawing>
-      </w:r>
-    </w:p>
-    <w:p>
-      <w:r>
-        <w:rPr>
-          <w:noProof/>
-        </w:rPr>
-        <w:lastRenderedPageBreak/>
-        <w:drawing>
-          <wp:inline distT="0" distB="0" distL="0" distR="0" wp14:anchorId="5D328877" wp14:editId="6E6F353D">
-            <wp:extent cx="5943600" cy="4354195"/>
-            <wp:effectExtent l="0" t="0" r="0" b="8255"/>
-            <wp:docPr id="1297862339" name="Imagen 28"/>
-            <wp:cNvGraphicFramePr>
-              <a:graphicFrameLocks xmlns:a="http://schemas.openxmlformats.org/drawingml/2006/main" noChangeAspect="1"/>
-            </wp:cNvGraphicFramePr>
-            <a:graphic xmlns:a="http://schemas.openxmlformats.org/drawingml/2006/main">
-              <a:graphicData uri="http://schemas.openxmlformats.org/drawingml/2006/picture">
-                <pic:pic xmlns:pic="http://schemas.openxmlformats.org/drawingml/2006/picture">
-                  <pic:nvPicPr>
-                    <pic:cNvPr id="0" name="Picture 97"/>
-                    <pic:cNvPicPr>
-                      <a:picLocks noChangeAspect="1" noChangeArrowheads="1"/>
-                    </pic:cNvPicPr>
-                  </pic:nvPicPr>
-                  <pic:blipFill>
-                    <a:blip r:embed="rId18" cstate="print">
-                      <a:extLst>
-                        <a:ext uri="{28A0092B-C50C-407E-A947-70E740481C1C}">
-                          <a14:useLocalDpi xmlns:a14="http://schemas.microsoft.com/office/drawing/2010/main" val="0"/>
-                        </a:ext>
-                      </a:extLst>
-                    </a:blip>
-                    <a:srcRect/>
-                    <a:stretch>
-                      <a:fillRect/>
-                    </a:stretch>
-                  </pic:blipFill>
-                  <pic:spPr bwMode="auto">
-                    <a:xfrm>
-                      <a:off x="0" y="0"/>
-                      <a:ext cx="5943600" cy="4354195"/>
-                    </a:xfrm>
-                    <a:prstGeom prst="rect">
-                      <a:avLst/>
-                    </a:prstGeom>
-                    <a:noFill/>
-                    <a:ln>
-                      <a:noFill/>
-                    </a:ln>
-                  </pic:spPr>
-                </pic:pic>
-              </a:graphicData>
-            </a:graphic>
-          </wp:inline>
-        </w:drawing>
-      </w:r>
-    </w:p>
-    <w:p>
-      <w:r>
-        <w:rPr>
-          <w:noProof/>
-        </w:rPr>
-        <w:drawing>
-          <wp:inline distT="0" distB="0" distL="0" distR="0" wp14:anchorId="250498DF" wp14:editId="0473ED9C">
-            <wp:extent cx="5943600" cy="2169795"/>
-            <wp:effectExtent l="0" t="0" r="0" b="1905"/>
-            <wp:docPr id="1737800892" name="Imagen 30"/>
-            <wp:cNvGraphicFramePr>
-              <a:graphicFrameLocks xmlns:a="http://schemas.openxmlformats.org/drawingml/2006/main" noChangeAspect="1"/>
-            </wp:cNvGraphicFramePr>
-            <a:graphic xmlns:a="http://schemas.openxmlformats.org/drawingml/2006/main">
-              <a:graphicData uri="http://schemas.openxmlformats.org/drawingml/2006/picture">
-                <pic:pic xmlns:pic="http://schemas.openxmlformats.org/drawingml/2006/picture">
-                  <pic:nvPicPr>
-                    <pic:cNvPr id="0" name="Picture 104"/>
-                    <pic:cNvPicPr>
-                      <a:picLocks noChangeAspect="1" noChangeArrowheads="1"/>
-                    </pic:cNvPicPr>
-                  </pic:nvPicPr>
-                  <pic:blipFill>
-                    <a:blip r:embed="rId19" cstate="print">
-                      <a:extLst>
-                        <a:ext uri="{28A0092B-C50C-407E-A947-70E740481C1C}">
-                          <a14:useLocalDpi xmlns:a14="http://schemas.microsoft.com/office/drawing/2010/main" val="0"/>
-                        </a:ext>
-                      </a:extLst>
-                    </a:blip>
-                    <a:srcRect/>
-                    <a:stretch>
-                      <a:fillRect/>
-                    </a:stretch>
-                  </pic:blipFill>
-                  <pic:spPr bwMode="auto">
-                    <a:xfrm>
-                      <a:off x="0" y="0"/>
-                      <a:ext cx="5943600" cy="2169795"/>
-                    </a:xfrm>
-                    <a:prstGeom prst="rect">
-                      <a:avLst/>
-                    </a:prstGeom>
-                    <a:noFill/>
-                    <a:ln>
-                      <a:noFill/>
-                    </a:ln>
-                  </pic:spPr>
-                </pic:pic>
-              </a:graphicData>
-            </a:graphic>
-          </wp:inline>
-        </w:drawing>
-      </w:r>
-    </w:p>
-    <w:p>
-      <w:r>
-        <w:rPr>
-          <w:noProof/>
-        </w:rPr>
-        <w:lastRenderedPageBreak/>
-        <w:drawing>
-          <wp:inline distT="0" distB="0" distL="0" distR="0" wp14:anchorId="284D32A8" wp14:editId="3CF46E0A">
-            <wp:extent cx="5943600" cy="1950085"/>
-            <wp:effectExtent l="0" t="0" r="0" b="0"/>
-            <wp:docPr id="198562696" name="Imagen 32"/>
-            <wp:cNvGraphicFramePr>
-              <a:graphicFrameLocks xmlns:a="http://schemas.openxmlformats.org/drawingml/2006/main" noChangeAspect="1"/>
-            </wp:cNvGraphicFramePr>
-            <a:graphic xmlns:a="http://schemas.openxmlformats.org/drawingml/2006/main">
-              <a:graphicData uri="http://schemas.openxmlformats.org/drawingml/2006/picture">
-                <pic:pic xmlns:pic="http://schemas.openxmlformats.org/drawingml/2006/picture">
-                  <pic:nvPicPr>
-                    <pic:cNvPr id="0" name="Picture 111"/>
-                    <pic:cNvPicPr>
-                      <a:picLocks noChangeAspect="1" noChangeArrowheads="1"/>
-                    </pic:cNvPicPr>
-                  </pic:nvPicPr>
-                  <pic:blipFill>
-                    <a:blip r:embed="rId20" cstate="print">
-                      <a:extLst>
-                        <a:ext uri="{28A0092B-C50C-407E-A947-70E740481C1C}">
-                          <a14:useLocalDpi xmlns:a14="http://schemas.microsoft.com/office/drawing/2010/main" val="0"/>
-                        </a:ext>
-                      </a:extLst>
-                    </a:blip>
-                    <a:srcRect/>
-                    <a:stretch>
-                      <a:fillRect/>
-                    </a:stretch>
-                  </pic:blipFill>
-                  <pic:spPr bwMode="auto">
-                    <a:xfrm>
-                      <a:off x="0" y="0"/>
-                      <a:ext cx="5943600" cy="1950085"/>
-                    </a:xfrm>
-                    <a:prstGeom prst="rect">
-                      <a:avLst/>
-                    </a:prstGeom>
-                    <a:noFill/>
-                    <a:ln>
-                      <a:noFill/>
-                    </a:ln>
-                  </pic:spPr>
-                </pic:pic>
-              </a:graphicData>
-            </a:graphic>
-          </wp:inline>
-        </w:drawing>
-      </w:r>
-    </w:p>
-    <w:p/>
-    <w:p>
-      <w:r>
-        <w:rPr>
-          <w:noProof/>
-        </w:rPr>
-        <w:drawing>
-          <wp:inline distT="0" distB="0" distL="0" distR="0" wp14:anchorId="7BFDDBE6" wp14:editId="49041708">
-            <wp:extent cx="5943600" cy="3658870"/>
-            <wp:effectExtent l="0" t="0" r="0" b="0"/>
-            <wp:docPr id="1789109269" name="Imagen 34"/>
-            <wp:cNvGraphicFramePr>
-              <a:graphicFrameLocks xmlns:a="http://schemas.openxmlformats.org/drawingml/2006/main" noChangeAspect="1"/>
-            </wp:cNvGraphicFramePr>
-            <a:graphic xmlns:a="http://schemas.openxmlformats.org/drawingml/2006/main">
-              <a:graphicData uri="http://schemas.openxmlformats.org/drawingml/2006/picture">
-                <pic:pic xmlns:pic="http://schemas.openxmlformats.org/drawingml/2006/picture">
-                  <pic:nvPicPr>
-                    <pic:cNvPr id="0" name="Picture 118"/>
-                    <pic:cNvPicPr>
-                      <a:picLocks noChangeAspect="1" noChangeArrowheads="1"/>
-                    </pic:cNvPicPr>
-                  </pic:nvPicPr>
-                  <pic:blipFill>
-                    <a:blip r:embed="rId21" cstate="print">
-                      <a:extLst>
-                        <a:ext uri="{28A0092B-C50C-407E-A947-70E740481C1C}">
-                          <a14:useLocalDpi xmlns:a14="http://schemas.microsoft.com/office/drawing/2010/main" val="0"/>
-                        </a:ext>
-                      </a:extLst>
-                    </a:blip>
-                    <a:srcRect/>
-                    <a:stretch>
-                      <a:fillRect/>
-                    </a:stretch>
-                  </pic:blipFill>
-                  <pic:spPr bwMode="auto">
-                    <a:xfrm>
-                      <a:off x="0" y="0"/>
-                      <a:ext cx="5943600" cy="3658870"/>
-                    </a:xfrm>
-                    <a:prstGeom prst="rect">
-                      <a:avLst/>
-                    </a:prstGeom>
-                    <a:noFill/>
-                    <a:ln>
-                      <a:noFill/>
-                    </a:ln>
-                  </pic:spPr>
-                </pic:pic>
-              </a:graphicData>
-            </a:graphic>
-          </wp:inline>
-        </w:drawing>
-      </w:r>
-    </w:p>
-    <w:p>
-      <w:r>
-        <w:rPr>
-          <w:noProof/>
-        </w:rPr>
-        <w:lastRenderedPageBreak/>
-        <w:drawing>
-          <wp:inline distT="0" distB="0" distL="0" distR="0" wp14:anchorId="347B9618" wp14:editId="77F69020">
-            <wp:extent cx="5943600" cy="3402965"/>
-            <wp:effectExtent l="0" t="0" r="0" b="6985"/>
-            <wp:docPr id="327344204" name="Imagen 36"/>
-            <wp:cNvGraphicFramePr>
-              <a:graphicFrameLocks xmlns:a="http://schemas.openxmlformats.org/drawingml/2006/main" noChangeAspect="1"/>
-            </wp:cNvGraphicFramePr>
-            <a:graphic xmlns:a="http://schemas.openxmlformats.org/drawingml/2006/main">
-              <a:graphicData uri="http://schemas.openxmlformats.org/drawingml/2006/picture">
-                <pic:pic xmlns:pic="http://schemas.openxmlformats.org/drawingml/2006/picture">
-                  <pic:nvPicPr>
-                    <pic:cNvPr id="0" name="Picture 125"/>
-                    <pic:cNvPicPr>
-                      <a:picLocks noChangeAspect="1" noChangeArrowheads="1"/>
-                    </pic:cNvPicPr>
-                  </pic:nvPicPr>
-                  <pic:blipFill>
-                    <a:blip r:embed="rId22" cstate="print">
-                      <a:extLst>
-                        <a:ext uri="{28A0092B-C50C-407E-A947-70E740481C1C}">
-                          <a14:useLocalDpi xmlns:a14="http://schemas.microsoft.com/office/drawing/2010/main" val="0"/>
-                        </a:ext>
-                      </a:extLst>
-                    </a:blip>
-                    <a:srcRect/>
-                    <a:stretch>
-                      <a:fillRect/>
-                    </a:stretch>
-                  </pic:blipFill>
-                  <pic:spPr bwMode="auto">
-                    <a:xfrm>
-                      <a:off x="0" y="0"/>
-                      <a:ext cx="5943600" cy="3402965"/>
-                    </a:xfrm>
-                    <a:prstGeom prst="rect">
-                      <a:avLst/>
-                    </a:prstGeom>
-                    <a:noFill/>
-                    <a:ln>
-                      <a:noFill/>
-                    </a:ln>
-                  </pic:spPr>
-                </pic:pic>
-              </a:graphicData>
-            </a:graphic>
-          </wp:inline>
-        </w:drawing>
-      </w:r>
-    </w:p>
-    <w:p/>
-    <w:p/>
-    <w:p/>
-    <w:p>
-      <w:pPr>
-        <w:rPr>
-          <w:lang w:val="es-EC"/>
-        </w:rPr>
-      </w:pPr>
     </w:p>
     <w:sectPr>
       <w:pgSz w:w="12240" w:h="15840"/>

</xml_diff>